<commit_message>
Added bib file for TeX doc and updated word version
</commit_message>
<xml_diff>
--- a/paper/Introduction_silicon_ml_paper.docx
+++ b/paper/Introduction_silicon_ml_paper.docx
@@ -92,7 +92,7 @@
         <w:instrText>〉</w:instrText>
       </w:r>
       <w:r>
-        <w:instrText xml:space="preserve"> direction increases with decreasing diameter for p-type Si nanowires, reaching as high as −3, 550 × 10−11 Pa−1, in comparison with a bulk value of −94 × 10−11 Pa−1. Straininduced carrier mobility change and surface modifications have been shown to have clear influence on piezoresistance coefficients. This giant piezoresistance effect in Si nanowires may have significant implications in nanowire-based flexible electronics, as well as in nanoelectromechanical systems. © 2006 Macmillan Publishers Limited. All rights reserved.","author":[{"dropping-particle":"","family":"He","given":"Rongrui","non-dropping-particle":"","parse-names":false,"suffix":""},{"dropping-particle":"","family":"Yang","given":"Peidong","non-dropping-particle":"","parse-names":false,"suffix":""}],"container-title":"Nature Nanotechnology","id":"ITEM-1","issue":"1","issued":{"date-parts":[["2006"]]},"page":"42-46","title":"Giant piezoresistance effect in silicon nanowires","type":"article-journal","volume":"1"},"uris":["http://www.mendeley.com/documents/?uuid=55bdb488-fbbd-4707-b384-f96134f7a01b"]}],"mendeley":{"formattedCitation":"&lt;sup&gt;1&lt;/sup&gt;","plainTextFormattedCitation":"1"},"properties":{"noteIndex":0},"schema":"https://github.com/citation-style-language/schema/raw/master/csl-citation.json"}</w:instrText>
+        <w:instrText xml:space="preserve"> direction increases with decreasing diameter for p-type Si nanowires, reaching as high as −3, 550 × 10−11 Pa−1, in comparison with a bulk value of −94 × 10−11 Pa−1. Straininduced carrier mobility change and surface modifications have been shown to have clear influence on piezoresistance coefficients. This giant piezoresistance effect in Si nanowires may have significant implications in nanowire-based flexible electronics, as well as in nanoelectromechanical systems. © 2006 Macmillan Publishers Limited. All rights reserved.","author":[{"dropping-particle":"","family":"He","given":"Rongrui","non-dropping-particle":"","parse-names":false,"suffix":""},{"dropping-particle":"","family":"Yang","given":"Peidong","non-dropping-particle":"","parse-names":false,"suffix":""}],"container-title":"Nature Nanotechnology","id":"ITEM-1","issue":"1","issued":{"date-parts":[["2006"]]},"page":"42-46","title":"Giant piezoresistance effect in silicon nanowires","type":"article-journal","volume":"1"},"uris":["http://www.mendeley.com/documents/?uuid=55bdb488-fbbd-4707-b384-f96134f7a01b"]}],"mendeley":{"formattedCitation":"&lt;sup&gt;1&lt;/sup&gt;","plainTextFormattedCitation":"1","previouslyFormattedCitation":"&lt;sup&gt;1&lt;/sup&gt;"},"properties":{"noteIndex":0},"schema":"https://github.com/citation-style-language/schema/raw/master/csl-citation.json"}</w:instrText>
       </w:r>
       <w:r>
         <w:fldChar w:fldCharType="separate"/>
@@ -146,17 +146,45 @@
         <w:t xml:space="preserve">properties </w:t>
       </w:r>
       <w:r>
-        <w:t xml:space="preserve">of a polycrystalline material </w:t>
-      </w:r>
-      <w:r>
-        <w:t>[1]</w:t>
-      </w:r>
-      <w:ins w:id="15" w:author="Trujillo, Dennis" w:date="2020-07-06T09:40:00Z">
+        <w:t>of a polycrystalline material</w:t>
+      </w:r>
+      <w:ins w:id="15" w:author="Trujillo, Dennis" w:date="2020-07-09T08:53:00Z">
+        <w:r>
+          <w:fldChar w:fldCharType="begin" w:fldLock="1"/>
+        </w:r>
+      </w:ins>
+      <w:r>
+        <w:instrText>ADDIN CSL_CITATION {"citationItems":[{"id":"ITEM-1","itemData":{"author":[{"dropping-particle":"","family":"Zhang","given":"J Y","non-dropping-particle":"","parse-names":false,"suffix":""},{"dropping-particle":"","family":"Liu","given":"G","non-dropping-particle":"","parse-names":false,"suffix":""},{"dropping-particle":"","family":"Sun","given":"J","non-dropping-particle":"","parse-names":false,"suffix":""}],"container-title":"International Journal of Plasticity","id":"ITEM-1","issued":{"date-parts":[["2013"]]},"page":"1-17","publisher":"Elsevier","title":"Strain rate effects on the mechanical response in multi-and single-crystalline Cu micropillars: grain boundary effects","type":"article-journal","volume":"50"},"uris":["http://www.mendeley.com/documents/?uuid=5eb40608-c50f-4e47-8395-ca41e526aaa3"]}],"mendeley":{"formattedCitation":"&lt;sup&gt;2&lt;/sup&gt;","plainTextFormattedCitation":"2","previouslyFormattedCitation":"&lt;sup&gt;2&lt;/sup&gt;"},"properties":{"noteIndex":0},"schema":"https://github.com/citation-style-language/schema/raw/master/csl-citation.json"}</w:instrText>
+      </w:r>
+      <w:r>
+        <w:fldChar w:fldCharType="separate"/>
+      </w:r>
+      <w:r>
+        <w:rPr>
+          <w:noProof/>
+          <w:vertAlign w:val="superscript"/>
+        </w:rPr>
+        <w:t>2</w:t>
+      </w:r>
+      <w:ins w:id="16" w:author="Trujillo, Dennis" w:date="2020-07-09T08:53:00Z">
+        <w:r>
+          <w:fldChar w:fldCharType="end"/>
+        </w:r>
+      </w:ins>
+      <w:del w:id="17" w:author="Trujillo, Dennis" w:date="2020-07-09T08:53:00Z">
+        <w:r>
+          <w:delText xml:space="preserve"> </w:delText>
+        </w:r>
+        <w:r>
+          <w:delText>[1]</w:delText>
+        </w:r>
+      </w:del>
+      <w:ins w:id="18" w:author="Trujillo, Dennis" w:date="2020-07-06T09:40:00Z">
         <w:r>
           <w:t xml:space="preserve"> and thus should be </w:t>
         </w:r>
       </w:ins>
-      <w:ins w:id="16" w:author="Trujillo, Dennis" w:date="2020-07-06T09:42:00Z">
+      <w:ins w:id="19" w:author="Trujillo, Dennis" w:date="2020-07-06T09:42:00Z">
         <w:r>
           <w:t>evaluated appropriately so as to enhance the functional properties of a material</w:t>
         </w:r>
@@ -168,10 +196,10 @@
     <w:p>
       <w:pPr>
         <w:rPr>
-          <w:del w:id="17" w:author="Trujillo, Dennis" w:date="2020-07-01T13:17:00Z"/>
+          <w:del w:id="20" w:author="Trujillo, Dennis" w:date="2020-07-01T13:17:00Z"/>
         </w:rPr>
       </w:pPr>
-      <w:del w:id="18" w:author="Trujillo, Dennis" w:date="2020-07-01T13:17:00Z">
+      <w:del w:id="21" w:author="Trujillo, Dennis" w:date="2020-07-01T13:17:00Z">
         <w:r>
           <w:delText xml:space="preserve">Atomistic simulations are often </w:delText>
         </w:r>
@@ -216,7 +244,7 @@
         <w:r>
           <w:delText xml:space="preserve"> determined via Monte Carlo methods that the multiplicity of metastable grain boundaries is indeed extensive and employed a statistical mechanics framework to predict finite temperature equilibrium and non-equilibrium physical properties [4]. Therefore, an improved method to systematically study interfaces using atomistic simulations </w:delText>
         </w:r>
-        <w:commentRangeStart w:id="19"/>
+        <w:commentRangeStart w:id="22"/>
         <w:r>
           <w:delText>is needed in order to design ceramic composite</w:delText>
         </w:r>
@@ -226,12 +254,12 @@
         <w:r>
           <w:delText xml:space="preserve">. </w:delText>
         </w:r>
-        <w:commentRangeEnd w:id="19"/>
+        <w:commentRangeEnd w:id="22"/>
         <w:r>
           <w:rPr>
             <w:rStyle w:val="CommentReference"/>
           </w:rPr>
-          <w:commentReference w:id="19"/>
+          <w:commentReference w:id="22"/>
         </w:r>
       </w:del>
     </w:p>
@@ -256,7 +284,100 @@
         <w:t xml:space="preserve">has </w:t>
       </w:r>
       <w:r>
-        <w:t xml:space="preserve">approached the local optimization of interfaces using translational search techniques [5], evolutionary/genetic algorithms [6], and Monte Carlo based sampling [7]. While each of these methods proved </w:t>
+        <w:t>approached the local optimization of interfaces using translational search techniques</w:t>
+      </w:r>
+      <w:ins w:id="23" w:author="Trujillo, Dennis" w:date="2020-07-09T08:53:00Z">
+        <w:r>
+          <w:fldChar w:fldCharType="begin" w:fldLock="1"/>
+        </w:r>
+      </w:ins>
+      <w:r>
+        <w:instrText>ADDIN CSL_CITATION {"citationItems":[{"id":"ITEM-1","itemData":{"author":[{"dropping-particle":"","family":"Olmsted","given":"David L","non-dropping-particle":"","parse-names":false,"suffix":""},{"dropping-particle":"","family":"Foiles","given":"Stephen M","non-dropping-particle":"","parse-names":false,"suffix":""},{"dropping-particle":"","family":"Holm","given":"Elizabeth A","non-dropping-particle":"","parse-names":false,"suffix":""}],"container-title":"Acta Materialia","id":"ITEM-1","issue":"13","issued":{"date-parts":[["2009"]]},"page":"3694-3703","publisher":"Elsevier","title":"Survey of computed grain boundary properties in face-centered cubic metals: I. Grain boundary energy","type":"article-journal","volume":"57"},"uris":["http://www.mendeley.com/documents/?uuid=630dcbe1-0e4b-4539-947b-c22ab4bcaa4a"]}],"mendeley":{"formattedCitation":"&lt;sup&gt;3&lt;/sup&gt;","plainTextFormattedCitation":"3","previouslyFormattedCitation":"&lt;sup&gt;3&lt;/sup&gt;"},"properties":{"noteIndex":0},"schema":"https://github.com/citation-style-language/schema/raw/master/csl-citation.json"}</w:instrText>
+      </w:r>
+      <w:r>
+        <w:fldChar w:fldCharType="separate"/>
+      </w:r>
+      <w:r>
+        <w:rPr>
+          <w:noProof/>
+          <w:vertAlign w:val="superscript"/>
+        </w:rPr>
+        <w:t>3</w:t>
+      </w:r>
+      <w:ins w:id="24" w:author="Trujillo, Dennis" w:date="2020-07-09T08:53:00Z">
+        <w:r>
+          <w:fldChar w:fldCharType="end"/>
+        </w:r>
+      </w:ins>
+      <w:del w:id="25" w:author="Trujillo, Dennis" w:date="2020-07-09T08:53:00Z">
+        <w:r>
+          <w:delText xml:space="preserve"> [5]</w:delText>
+        </w:r>
+      </w:del>
+      <w:r>
+        <w:t>, evolutionary/genetic algorithms</w:t>
+      </w:r>
+      <w:ins w:id="26" w:author="Trujillo, Dennis" w:date="2020-07-09T08:54:00Z">
+        <w:r>
+          <w:fldChar w:fldCharType="begin" w:fldLock="1"/>
+        </w:r>
+      </w:ins>
+      <w:r>
+        <w:instrText>ADDIN CSL_CITATION {"citationItems":[{"id":"ITEM-1","itemData":{"author":[{"dropping-particle":"","family":"Zhu","given":"Qiang","non-dropping-particle":"","parse-names":false,"suffix":""},{"dropping-particle":"","family":"Samanta","given":"Amit","non-dropping-particle":"","parse-names":false,"suffix":""},{"dropping-particle":"","family":"Li","given":"Bingxi","non-dropping-particle":"","parse-names":false,"suffix":""},{"dropping-particle":"","family":"Rudd","given":"Robert E","non-dropping-particle":"","parse-names":false,"suffix":""},{"dropping-particle":"","family":"Frolov","given":"Timofey","non-dropping-particle":"","parse-names":false,"suffix":""}],"container-title":"Nature communications","id":"ITEM-1","issue":"1","issued":{"date-parts":[["2018"]]},"page":"467","publisher":"Nature Publishing Group","title":"Predicting phase behavior of grain boundaries with evolutionary search and machine learning","type":"article-journal","volume":"9"},"uris":["http://www.mendeley.com/documents/?uuid=7b508c46-de51-47c6-9ea7-3148a3242c8d"]}],"mendeley":{"formattedCitation":"&lt;sup&gt;4&lt;/sup&gt;","plainTextFormattedCitation":"4","previouslyFormattedCitation":"&lt;sup&gt;4&lt;/sup&gt;"},"properties":{"noteIndex":0},"schema":"https://github.com/citation-style-language/schema/raw/master/csl-citation.json"}</w:instrText>
+      </w:r>
+      <w:r>
+        <w:fldChar w:fldCharType="separate"/>
+      </w:r>
+      <w:r>
+        <w:rPr>
+          <w:noProof/>
+          <w:vertAlign w:val="superscript"/>
+        </w:rPr>
+        <w:t>4</w:t>
+      </w:r>
+      <w:ins w:id="27" w:author="Trujillo, Dennis" w:date="2020-07-09T08:54:00Z">
+        <w:r>
+          <w:fldChar w:fldCharType="end"/>
+        </w:r>
+      </w:ins>
+      <w:del w:id="28" w:author="Trujillo, Dennis" w:date="2020-07-09T08:53:00Z">
+        <w:r>
+          <w:delText xml:space="preserve"> [6]</w:delText>
+        </w:r>
+      </w:del>
+      <w:r>
+        <w:t>, and Monte Carlo based sampling</w:t>
+      </w:r>
+      <w:ins w:id="29" w:author="Trujillo, Dennis" w:date="2020-07-09T08:54:00Z">
+        <w:r>
+          <w:fldChar w:fldCharType="begin" w:fldLock="1"/>
+        </w:r>
+      </w:ins>
+      <w:r>
+        <w:instrText>ADDIN CSL_CITATION {"citationItems":[{"id":"ITEM-1","itemData":{"author":[{"dropping-particle":"","family":"Banadaki","given":"Arash Dehghan","non-dropping-particle":"","parse-names":false,"suffix":""},{"dropping-particle":"","family":"Tschopp","given":"Mark A","non-dropping-particle":"","parse-names":false,"suffix":""},{"dropping-particle":"","family":"Patala","given":"Srikanth","non-dropping-particle":"","parse-names":false,"suffix":""}],"container-title":"Computational Materials Science","id":"ITEM-1","issued":{"date-parts":[["2018"]]},"page":"466-475","publisher":"Elsevier","title":"An efficient Monte Carlo algorithm for determining the minimum energy structures of metallic grain boundaries","type":"article-journal","volume":"155"},"uris":["http://www.mendeley.com/documents/?uuid=43284230-ed8c-4abd-a962-72ab82697c0f"]}],"mendeley":{"formattedCitation":"&lt;sup&gt;5&lt;/sup&gt;","plainTextFormattedCitation":"5","previouslyFormattedCitation":"&lt;sup&gt;5&lt;/sup&gt;"},"properties":{"noteIndex":0},"schema":"https://github.com/citation-style-language/schema/raw/master/csl-citation.json"}</w:instrText>
+      </w:r>
+      <w:r>
+        <w:fldChar w:fldCharType="separate"/>
+      </w:r>
+      <w:r>
+        <w:rPr>
+          <w:noProof/>
+          <w:vertAlign w:val="superscript"/>
+        </w:rPr>
+        <w:t>5</w:t>
+      </w:r>
+      <w:ins w:id="30" w:author="Trujillo, Dennis" w:date="2020-07-09T08:54:00Z">
+        <w:r>
+          <w:fldChar w:fldCharType="end"/>
+        </w:r>
+      </w:ins>
+      <w:del w:id="31" w:author="Trujillo, Dennis" w:date="2020-07-09T08:54:00Z">
+        <w:r>
+          <w:delText xml:space="preserve"> [7]</w:delText>
+        </w:r>
+      </w:del>
+      <w:r>
+        <w:t xml:space="preserve">. While each of these methods proved </w:t>
       </w:r>
       <w:r>
         <w:t xml:space="preserve">relatively </w:t>
@@ -301,13 +422,52 @@
         <w:t>polycrystalline</w:t>
       </w:r>
       <w:r>
-        <w:t xml:space="preserve"> ceramics and extracting relevant metastable interface structures [8]. </w:t>
+        <w:t xml:space="preserve"> ceramics and extracting relevant metastable interface structures</w:t>
+      </w:r>
+      <w:ins w:id="32" w:author="Trujillo, Dennis" w:date="2020-07-09T08:55:00Z">
+        <w:r>
+          <w:fldChar w:fldCharType="begin" w:fldLock="1"/>
+        </w:r>
+      </w:ins>
+      <w:r>
+        <w:instrText>ADDIN CSL_CITATION {"citationItems":[{"id":"ITEM-1","itemData":{"author":[{"dropping-particle":"","family":"Guziewski","given":"Matthew","non-dropping-particle":"","parse-names":false,"suffix":""}],"id":"ITEM-1","issued":{"date-parts":[["2019"]]},"title":"Application of Monte Carlo Techniques to Grain Boundary Structure Optimization in Silicon and Silicon Carbide","type":"report"},"uris":["http://www.mendeley.com/documents/?uuid=af6b727d-b9a1-4dba-bcfe-766e5def22f6"]}],"mendeley":{"formattedCitation":"&lt;sup&gt;6&lt;/sup&gt;","plainTextFormattedCitation":"6","previouslyFormattedCitation":"&lt;sup&gt;6&lt;/sup&gt;"},"properties":{"noteIndex":0},"schema":"https://github.com/citation-style-language/schema/raw/master/csl-citation.json"}</w:instrText>
+      </w:r>
+      <w:r>
+        <w:fldChar w:fldCharType="separate"/>
+      </w:r>
+      <w:r>
+        <w:rPr>
+          <w:noProof/>
+          <w:vertAlign w:val="superscript"/>
+        </w:rPr>
+        <w:t>6</w:t>
+      </w:r>
+      <w:ins w:id="33" w:author="Trujillo, Dennis" w:date="2020-07-09T08:55:00Z">
+        <w:r>
+          <w:fldChar w:fldCharType="end"/>
+        </w:r>
+      </w:ins>
+      <w:del w:id="34" w:author="Trujillo, Dennis" w:date="2020-07-09T08:55:00Z">
+        <w:r>
+          <w:delText xml:space="preserve"> [8]</w:delText>
+        </w:r>
+      </w:del>
+      <w:r>
+        <w:t xml:space="preserve">. </w:t>
       </w:r>
     </w:p>
     <w:p/>
     <w:p>
       <w:r>
-        <w:t>During Monte Carlo based optimization of bicrystal interfaces [8], structures are probed by pseudo-randomly inserting, removing, or replacing individual atoms within the interface regions. To more efficiently probe likely-favorable states, the randomness of these operations is biased based on probabilities tuned by the user at the start of the search. Once an operation type is chosen, the location of the operation is determined based off probabilities defined by the local structure. After each operation, the interface structure is relaxed using a three-step process of quenching, equilibration, and minimization within the framework of classical molecular dynamics. Energetically favorable operations are accepted using a Boltzmann weighted probability, which enables efficient sampling of metastable interface structures along the way to the energetic minimum. Monte Carlo optimization of a single interface structure will often involve thousands of interface operations and produce hundreds of accept</w:t>
+        <w:t>During Monte Carlo based optimization of bicrystal interfaces</w:t>
+      </w:r>
+      <w:del w:id="35" w:author="Trujillo, Dennis" w:date="2020-07-09T08:55:00Z">
+        <w:r>
+          <w:delText xml:space="preserve"> [8]</w:delText>
+        </w:r>
+      </w:del>
+      <w:r>
+        <w:t>, structures are probed by pseudo-randomly inserting, removing, or replacing individual atoms within the interface regions. To more efficiently probe likely-favorable states, the randomness of these operations is biased based on probabilities tuned by the user at the start of the search. Once an operation type is chosen, the location of the operation is determined based off probabilities defined by the local structure. After each operation, the interface structure is relaxed using a three-step process of quenching, equilibration, and minimization within the framework of classical molecular dynamics. Energetically favorable operations are accepted using a Boltzmann weighted probability, which enables efficient sampling of metastable interface structures along the way to the energetic minimum. Monte Carlo optimization of a single interface structure will often involve thousands of interface operations and produce hundreds of accept</w:t>
       </w:r>
       <w:r>
         <w:t xml:space="preserve">able </w:t>
@@ -320,7 +480,7 @@
     <w:p>
       <w:pPr>
         <w:rPr>
-          <w:ins w:id="20" w:author="Trujillo, Dennis" w:date="2020-07-01T13:27:00Z"/>
+          <w:ins w:id="36" w:author="Trujillo, Dennis" w:date="2020-07-01T13:27:00Z"/>
         </w:rPr>
       </w:pPr>
       <w:r>
@@ -338,17 +498,17 @@
       <w:r>
         <w:t xml:space="preserve">predict the change in the interface energy after an individual Monte Carlo operation. </w:t>
       </w:r>
-      <w:ins w:id="21" w:author="Trujillo, Dennis" w:date="2020-07-01T13:22:00Z">
+      <w:ins w:id="37" w:author="Trujillo, Dennis" w:date="2020-07-01T13:22:00Z">
         <w:r>
           <w:t xml:space="preserve">Here we focus on silicon grain boundary data obtained from classical atomistic simulations coupled with descriptor-based machine learning. </w:t>
         </w:r>
       </w:ins>
-      <w:ins w:id="22" w:author="Trujillo, Dennis" w:date="2020-07-01T13:23:00Z">
+      <w:ins w:id="38" w:author="Trujillo, Dennis" w:date="2020-07-01T13:23:00Z">
         <w:r>
           <w:t xml:space="preserve">We show here this approach </w:t>
         </w:r>
       </w:ins>
-      <w:del w:id="23" w:author="Trujillo, Dennis" w:date="2020-07-01T13:23:00Z">
+      <w:del w:id="39" w:author="Trujillo, Dennis" w:date="2020-07-01T13:23:00Z">
         <w:r>
           <w:delText xml:space="preserve">This prediction </w:delText>
         </w:r>
@@ -356,7 +516,7 @@
       <w:r>
         <w:t xml:space="preserve">can </w:t>
       </w:r>
-      <w:del w:id="24" w:author="Trujillo, Dennis" w:date="2020-07-01T13:23:00Z">
+      <w:del w:id="40" w:author="Trujillo, Dennis" w:date="2020-07-01T13:23:00Z">
         <w:r>
           <w:delText xml:space="preserve">help </w:delText>
         </w:r>
@@ -364,12 +524,12 @@
       <w:r>
         <w:t xml:space="preserve">accelerate </w:t>
       </w:r>
-      <w:ins w:id="25" w:author="Trujillo, Dennis" w:date="2020-07-09T08:42:00Z">
+      <w:ins w:id="41" w:author="Trujillo, Dennis" w:date="2020-07-09T08:42:00Z">
         <w:r>
           <w:t>grain boundary optimization</w:t>
         </w:r>
       </w:ins>
-      <w:del w:id="26" w:author="Trujillo, Dennis" w:date="2020-07-09T08:42:00Z">
+      <w:del w:id="42" w:author="Trujillo, Dennis" w:date="2020-07-09T08:42:00Z">
         <w:r>
           <w:delText>the</w:delText>
         </w:r>
@@ -377,17 +537,17 @@
       <w:r>
         <w:t xml:space="preserve"> </w:t>
       </w:r>
-      <w:del w:id="27" w:author="Trujillo, Dennis" w:date="2020-07-09T08:42:00Z">
+      <w:del w:id="43" w:author="Trujillo, Dennis" w:date="2020-07-09T08:42:00Z">
         <w:r>
           <w:delText xml:space="preserve">overall </w:delText>
         </w:r>
       </w:del>
-      <w:ins w:id="28" w:author="Trujillo, Dennis" w:date="2020-07-09T08:42:00Z">
+      <w:ins w:id="44" w:author="Trujillo, Dennis" w:date="2020-07-09T08:42:00Z">
         <w:r>
           <w:t xml:space="preserve"> </w:t>
         </w:r>
       </w:ins>
-      <w:del w:id="29" w:author="Trujillo, Dennis" w:date="2020-07-09T08:42:00Z">
+      <w:del w:id="45" w:author="Trujillo, Dennis" w:date="2020-07-09T08:42:00Z">
         <w:r>
           <w:delText xml:space="preserve">interface optimization </w:delText>
         </w:r>
@@ -395,68 +555,63 @@
       <w:r>
         <w:t xml:space="preserve">by replacing </w:t>
       </w:r>
-      <w:ins w:id="30" w:author="Trujillo, Dennis" w:date="2020-07-09T08:45:00Z">
+      <w:ins w:id="46" w:author="Trujillo, Dennis" w:date="2020-07-09T08:45:00Z">
         <w:r>
           <w:t xml:space="preserve">the standard </w:t>
         </w:r>
       </w:ins>
-      <w:del w:id="31" w:author="Trujillo, Dennis" w:date="2020-07-09T08:43:00Z">
+      <w:del w:id="47" w:author="Trujillo, Dennis" w:date="2020-07-09T08:43:00Z">
         <w:r>
           <w:delText xml:space="preserve">the hand-tuned operation probabilities </w:delText>
         </w:r>
       </w:del>
-      <w:ins w:id="32" w:author="Trujillo, Dennis" w:date="2020-07-09T08:45:00Z">
+      <w:ins w:id="48" w:author="Trujillo, Dennis" w:date="2020-07-09T08:45:00Z">
         <w:r>
           <w:t xml:space="preserve">probability </w:t>
         </w:r>
       </w:ins>
-      <w:ins w:id="33" w:author="Trujillo, Dennis" w:date="2020-07-09T08:46:00Z">
+      <w:ins w:id="49" w:author="Trujillo, Dennis" w:date="2020-07-09T08:46:00Z">
         <w:r>
           <w:t xml:space="preserve">functions which are a function of a single variable to a more complex </w:t>
         </w:r>
       </w:ins>
-      <w:ins w:id="34" w:author="Trujillo, Dennis" w:date="2020-07-09T08:47:00Z">
+      <w:ins w:id="50" w:author="Trujillo, Dennis" w:date="2020-07-09T08:47:00Z">
         <w:r>
           <w:t xml:space="preserve">multivariate </w:t>
         </w:r>
       </w:ins>
-      <w:ins w:id="35" w:author="Trujillo, Dennis" w:date="2020-07-09T08:46:00Z">
+      <w:ins w:id="51" w:author="Trujillo, Dennis" w:date="2020-07-09T08:46:00Z">
         <w:r>
           <w:t>machine learned representatio</w:t>
         </w:r>
       </w:ins>
-      <w:ins w:id="36" w:author="Trujillo, Dennis" w:date="2020-07-09T08:47:00Z">
+      <w:ins w:id="52" w:author="Trujillo, Dennis" w:date="2020-07-09T08:47:00Z">
         <w:r>
           <w:t>n</w:t>
         </w:r>
       </w:ins>
-      <w:ins w:id="37" w:author="Trujillo, Dennis" w:date="2020-07-09T08:46:00Z">
+      <w:ins w:id="53" w:author="Trujillo, Dennis" w:date="2020-07-09T08:46:00Z">
         <w:r>
           <w:t xml:space="preserve">. </w:t>
         </w:r>
       </w:ins>
-      <w:del w:id="38" w:author="Trujillo, Dennis" w:date="2020-07-09T08:42:00Z">
+      <w:del w:id="54" w:author="Trujillo, Dennis" w:date="2020-07-09T08:42:00Z">
         <w:r>
           <w:delText>with one that takes into account the current system configuration.</w:delText>
         </w:r>
       </w:del>
-      <w:del w:id="39" w:author="Trujillo, Dennis" w:date="2020-07-09T08:43:00Z">
+      <w:del w:id="55" w:author="Trujillo, Dennis" w:date="2020-07-09T08:43:00Z">
         <w:r>
           <w:delText xml:space="preserve"> </w:delText>
         </w:r>
       </w:del>
-      <w:del w:id="40" w:author="Trujillo, Dennis" w:date="2020-07-01T13:22:00Z">
+      <w:del w:id="56" w:author="Trujillo, Dennis" w:date="2020-07-01T13:22:00Z">
         <w:r>
           <w:delText xml:space="preserve">This work focuses on silicon grain boundary data obtained from classical atomistic simulations coupled with descriptor-based machine learning. </w:delText>
         </w:r>
       </w:del>
-      <w:proofErr w:type="spellStart"/>
-      <w:r>
-        <w:t>The</w:t>
-      </w:r>
-      <w:proofErr w:type="spellEnd"/>
-      <w:r>
-        <w:t xml:space="preserve"> implementation of a statistical and regression-based scheme for the prediction of the energetic properties of silicon grain </w:t>
+      <w:r>
+        <w:t xml:space="preserve">The implementation of a statistical and regression-based scheme for the prediction of the energetic properties of silicon grain </w:t>
       </w:r>
       <w:r>
         <w:lastRenderedPageBreak/>
@@ -471,201 +626,531 @@
       <w:r>
         <w:t xml:space="preserve"> We show </w:t>
       </w:r>
-      <w:commentRangeStart w:id="41"/>
+      <w:commentRangeStart w:id="57"/>
       <w:r>
         <w:t xml:space="preserve">here that </w:t>
       </w:r>
-      <w:commentRangeEnd w:id="41"/>
+      <w:commentRangeEnd w:id="57"/>
       <w:r>
         <w:rPr>
           <w:rStyle w:val="CommentReference"/>
         </w:rPr>
-        <w:commentReference w:id="41"/>
-      </w:r>
-      <w:r>
-        <w:t xml:space="preserve">… </w:t>
-      </w:r>
-      <w:ins w:id="42" w:author="Trujillo, Dennis" w:date="2020-07-01T13:24:00Z">
-        <w:r>
-          <w:t>(one or two key outcomes of this paper)</w:t>
-        </w:r>
-      </w:ins>
+        <w:commentReference w:id="57"/>
+      </w:r>
+      <w:ins w:id="58" w:author="Trujillo, Dennis" w:date="2020-07-09T10:41:00Z">
+        <w:r>
+          <w:t xml:space="preserve">accurate models can be developed for the prediction of grain boundary energetics and utilized for speeding </w:t>
+        </w:r>
+      </w:ins>
+      <w:ins w:id="59" w:author="Trujillo, Dennis" w:date="2020-07-09T10:42:00Z">
+        <w:r>
+          <w:t>up Monte Carlo based selection of low energy grain boundaries</w:t>
+        </w:r>
+      </w:ins>
+      <w:del w:id="60" w:author="Trujillo, Dennis" w:date="2020-07-09T10:17:00Z">
+        <w:r>
+          <w:delText xml:space="preserve">… </w:delText>
+        </w:r>
+      </w:del>
       <w:r>
         <w:t xml:space="preserve">.  </w:t>
       </w:r>
-      <w:commentRangeStart w:id="43"/>
-      <w:r>
-        <w:t xml:space="preserve">The methodology described herein is </w:t>
+      <w:commentRangeStart w:id="61"/>
+      <w:r>
+        <w:t xml:space="preserve">The methodology described </w:t>
+      </w:r>
+      <w:ins w:id="62" w:author="Trujillo, Dennis" w:date="2020-07-09T08:50:00Z">
+        <w:r>
+          <w:t>in this paper</w:t>
+        </w:r>
+      </w:ins>
+      <w:del w:id="63" w:author="Trujillo, Dennis" w:date="2020-07-09T08:49:00Z">
+        <w:r>
+          <w:delText>herein</w:delText>
+        </w:r>
+      </w:del>
+      <w:r>
+        <w:t xml:space="preserve"> is </w:t>
       </w:r>
       <w:r>
         <w:t>applicable</w:t>
       </w:r>
       <w:r>
-        <w:t xml:space="preserve"> to other materials systems such as pure metals and simple one phase substitutional alloys. It can be expanded further to phase boundaries if … </w:t>
-      </w:r>
-      <w:commentRangeEnd w:id="43"/>
-      <w:r>
-        <w:rPr>
-          <w:rStyle w:val="CommentReference"/>
-        </w:rPr>
-        <w:commentReference w:id="43"/>
-      </w:r>
-      <w:ins w:id="44" w:author="Trujillo, Dennis" w:date="2020-07-01T13:24:00Z">
-        <w:r>
-          <w:t>(broader impact, with limitations perhaps… two-phase, multiph</w:t>
-        </w:r>
-      </w:ins>
-      <w:ins w:id="45" w:author="Trujillo, Dennis" w:date="2020-07-01T13:25:00Z">
-        <w:r>
-          <w:t>ase accelerat</w:t>
-        </w:r>
-        <w:r>
-          <w:t xml:space="preserve">ion, low energy grain boundaries how will it push mat. Sci further, finite element cluster (multiscale modelling), can these findings be an </w:t>
-        </w:r>
-      </w:ins>
-      <w:ins w:id="46" w:author="Trujillo, Dennis" w:date="2020-07-01T13:26:00Z">
-        <w:r>
-          <w:t>input to next level up in terms of code, save time, inform phase field and finit</w:t>
-        </w:r>
-      </w:ins>
-      <w:ins w:id="47" w:author="Trujillo, Dennis" w:date="2020-07-01T13:27:00Z">
-        <w:r>
-          <w:t>e element</w:t>
-        </w:r>
-        <w:proofErr w:type="gramStart"/>
-        <w:r>
-          <w:t xml:space="preserve">. </w:t>
-        </w:r>
-      </w:ins>
-      <w:ins w:id="48" w:author="Trujillo, Dennis" w:date="2020-07-01T13:24:00Z">
-        <w:r>
-          <w:t>)</w:t>
-        </w:r>
-      </w:ins>
-      <w:proofErr w:type="gramEnd"/>
+        <w:t xml:space="preserve"> to other materials systems such as pure metals and simple one phase substitutional alloys. It can be expanded further to phase boundaries</w:t>
+      </w:r>
+      <w:ins w:id="64" w:author="Trujillo, Dennis" w:date="2020-07-09T11:13:00Z">
+        <w:r>
+          <w:t xml:space="preserve"> with </w:t>
+        </w:r>
+      </w:ins>
+      <w:ins w:id="65" w:author="Trujillo, Dennis" w:date="2020-07-09T11:14:00Z">
+        <w:r>
+          <w:t xml:space="preserve">minimal changes to the workflow allowing for accelerated selection of low energy </w:t>
+        </w:r>
+      </w:ins>
+      <w:del w:id="66" w:author="Trujillo, Dennis" w:date="2020-07-09T11:13:00Z">
+        <w:r>
+          <w:delText xml:space="preserve"> if … </w:delText>
+        </w:r>
+        <w:commentRangeEnd w:id="61"/>
+        <w:r>
+          <w:rPr>
+            <w:rStyle w:val="CommentReference"/>
+          </w:rPr>
+          <w:commentReference w:id="61"/>
+        </w:r>
+      </w:del>
+      <w:ins w:id="67" w:author="Trujillo, Dennis" w:date="2020-07-01T13:24:00Z">
+        <w:r>
+          <w:t>multiph</w:t>
+        </w:r>
+      </w:ins>
+      <w:ins w:id="68" w:author="Trujillo, Dennis" w:date="2020-07-01T13:25:00Z">
+        <w:r>
+          <w:t>ase</w:t>
+        </w:r>
+      </w:ins>
+      <w:ins w:id="69" w:author="Trujillo, Dennis" w:date="2020-07-09T11:15:00Z">
+        <w:r>
+          <w:t xml:space="preserve"> grain boundaries</w:t>
+        </w:r>
+      </w:ins>
+      <w:ins w:id="70" w:author="Trujillo, Dennis" w:date="2020-07-09T11:16:00Z">
+        <w:r>
+          <w:t xml:space="preserve">. This would make it </w:t>
+        </w:r>
+      </w:ins>
+      <w:ins w:id="71" w:author="Trujillo, Dennis" w:date="2020-07-09T11:17:00Z">
+        <w:r>
+          <w:t>possible to utili</w:t>
+        </w:r>
+      </w:ins>
+      <w:ins w:id="72" w:author="Trujillo, Dennis" w:date="2020-07-09T11:18:00Z">
+        <w:r>
+          <w:t xml:space="preserve">ze these models to </w:t>
+        </w:r>
+      </w:ins>
+      <w:ins w:id="73" w:author="Trujillo, Dennis" w:date="2020-07-09T11:15:00Z">
+        <w:r>
+          <w:t>inform phase field and</w:t>
+        </w:r>
+      </w:ins>
+      <w:ins w:id="74" w:author="Trujillo, Dennis" w:date="2020-07-01T13:25:00Z">
+        <w:r>
+          <w:t xml:space="preserve"> finite element </w:t>
+        </w:r>
+      </w:ins>
+      <w:ins w:id="75" w:author="Trujillo, Dennis" w:date="2020-07-09T11:16:00Z">
+        <w:r>
+          <w:t xml:space="preserve">models. </w:t>
+        </w:r>
+      </w:ins>
     </w:p>
     <w:p>
       <w:pPr>
         <w:rPr>
-          <w:ins w:id="49" w:author="Trujillo, Dennis" w:date="2020-07-01T13:27:00Z"/>
+          <w:ins w:id="76" w:author="Trujillo, Dennis" w:date="2020-07-01T13:27:00Z"/>
         </w:rPr>
       </w:pPr>
     </w:p>
     <w:p>
       <w:pPr>
         <w:rPr>
-          <w:ins w:id="50" w:author="Trujillo, Dennis" w:date="2020-07-01T13:27:00Z"/>
+          <w:ins w:id="77" w:author="Trujillo, Dennis" w:date="2020-07-01T13:30:00Z"/>
         </w:rPr>
       </w:pPr>
-      <w:ins w:id="51" w:author="Trujillo, Dennis" w:date="2020-07-01T13:27:00Z">
-        <w:r>
-          <w:t xml:space="preserve">Read </w:t>
-        </w:r>
-        <w:proofErr w:type="spellStart"/>
-        <w:r>
-          <w:t>Srolovitz</w:t>
-        </w:r>
-        <w:proofErr w:type="spellEnd"/>
-        <w:r>
-          <w:t xml:space="preserve"> paper…. </w:t>
+      <w:commentRangeStart w:id="78"/>
+      <w:commentRangeEnd w:id="78"/>
+      <w:ins w:id="79" w:author="Trujillo, Dennis" w:date="2020-07-09T11:18:00Z">
+        <w:r>
+          <w:rPr>
+            <w:rStyle w:val="CommentReference"/>
+          </w:rPr>
+          <w:commentReference w:id="78"/>
         </w:r>
       </w:ins>
     </w:p>
     <w:p>
       <w:pPr>
         <w:rPr>
-          <w:ins w:id="52" w:author="Trujillo, Dennis" w:date="2020-07-01T13:27:00Z"/>
+          <w:ins w:id="80" w:author="Trujillo, Dennis" w:date="2020-07-09T10:44:00Z"/>
+        </w:rPr>
+      </w:pPr>
+      <w:ins w:id="81" w:author="Trujillo, Dennis" w:date="2020-07-09T10:44:00Z">
+        <w:r>
+          <w:t xml:space="preserve">References: </w:t>
+        </w:r>
+      </w:ins>
+    </w:p>
+    <w:p>
+      <w:pPr>
+        <w:rPr>
+          <w:ins w:id="82" w:author="Trujillo, Dennis" w:date="2020-07-09T10:44:00Z"/>
         </w:rPr>
       </w:pPr>
     </w:p>
     <w:p>
       <w:pPr>
-        <w:rPr>
-          <w:ins w:id="53" w:author="Trujillo, Dennis" w:date="2020-07-01T13:30:00Z"/>
+        <w:widowControl w:val="0"/>
+        <w:autoSpaceDE w:val="0"/>
+        <w:autoSpaceDN w:val="0"/>
+        <w:adjustRightInd w:val="0"/>
+        <w:ind w:left="640" w:hanging="640"/>
+        <w:rPr>
+          <w:rFonts w:ascii="Calibri" w:hAnsi="Calibri" w:cs="Calibri"/>
+          <w:noProof/>
         </w:rPr>
       </w:pPr>
-      <w:ins w:id="54" w:author="Trujillo, Dennis" w:date="2020-07-01T13:29:00Z">
-        <w:r>
-          <w:t xml:space="preserve">Figures with </w:t>
-        </w:r>
-      </w:ins>
-      <w:ins w:id="55" w:author="Trujillo, Dennis" w:date="2020-07-01T13:30:00Z">
-        <w:r>
-          <w:t>story board, grain boundary schematic</w:t>
-        </w:r>
-      </w:ins>
-      <w:ins w:id="56" w:author="Trujillo, Dennis" w:date="2020-07-01T13:31:00Z">
-        <w:r>
-          <w:t xml:space="preserve"> -&gt; </w:t>
-        </w:r>
-      </w:ins>
-      <w:ins w:id="57" w:author="Trujillo, Dennis" w:date="2020-07-01T13:30:00Z">
-        <w:r>
-          <w:t>flo</w:t>
-        </w:r>
-      </w:ins>
-      <w:ins w:id="58" w:author="Trujillo, Dennis" w:date="2020-07-01T13:31:00Z">
-        <w:r>
-          <w:t>w chart -&gt; results</w:t>
-        </w:r>
-        <w:proofErr w:type="gramStart"/>
-        <w:r>
-          <w:t>…(</w:t>
-        </w:r>
-        <w:proofErr w:type="gramEnd"/>
-        <w:r>
-          <w:t xml:space="preserve">predicted vs. true), learning curves, efficiency of models i.e. improvement in MC codes. </w:t>
-        </w:r>
-      </w:ins>
+      <w:ins w:id="83" w:author="Trujillo, Dennis" w:date="2020-07-09T10:44:00Z">
+        <w:r>
+          <w:fldChar w:fldCharType="begin" w:fldLock="1"/>
+        </w:r>
+        <w:r>
+          <w:instrText xml:space="preserve">ADDIN Mendeley Bibliography CSL_BIBLIOGRAPHY </w:instrText>
+        </w:r>
+      </w:ins>
+      <w:r>
+        <w:fldChar w:fldCharType="separate"/>
+      </w:r>
+      <w:r>
+        <w:rPr>
+          <w:rFonts w:ascii="Calibri" w:hAnsi="Calibri" w:cs="Calibri"/>
+          <w:noProof/>
+        </w:rPr>
+        <w:t>1.</w:t>
+      </w:r>
+      <w:r>
+        <w:rPr>
+          <w:rFonts w:ascii="Calibri" w:hAnsi="Calibri" w:cs="Calibri"/>
+          <w:noProof/>
+        </w:rPr>
+        <w:tab/>
+        <w:t xml:space="preserve">He, R. &amp; Yang, P. Giant piezoresistance effect in silicon nanowires. </w:t>
+      </w:r>
+      <w:r>
+        <w:rPr>
+          <w:rFonts w:ascii="Calibri" w:hAnsi="Calibri" w:cs="Calibri"/>
+          <w:i/>
+          <w:iCs/>
+          <w:noProof/>
+        </w:rPr>
+        <w:t>Nat. Nanotechnol.</w:t>
+      </w:r>
+      <w:r>
+        <w:rPr>
+          <w:rFonts w:ascii="Calibri" w:hAnsi="Calibri" w:cs="Calibri"/>
+          <w:noProof/>
+        </w:rPr>
+        <w:t xml:space="preserve"> </w:t>
+      </w:r>
+      <w:r>
+        <w:rPr>
+          <w:rFonts w:ascii="Calibri" w:hAnsi="Calibri" w:cs="Calibri"/>
+          <w:b/>
+          <w:bCs/>
+          <w:noProof/>
+        </w:rPr>
+        <w:t>1</w:t>
+      </w:r>
+      <w:r>
+        <w:rPr>
+          <w:rFonts w:ascii="Calibri" w:hAnsi="Calibri" w:cs="Calibri"/>
+          <w:noProof/>
+        </w:rPr>
+        <w:t>, 42–46 (2006).</w:t>
+      </w:r>
     </w:p>
     <w:p>
       <w:pPr>
-        <w:rPr>
-          <w:ins w:id="59" w:author="Trujillo, Dennis" w:date="2020-07-01T13:30:00Z"/>
+        <w:widowControl w:val="0"/>
+        <w:autoSpaceDE w:val="0"/>
+        <w:autoSpaceDN w:val="0"/>
+        <w:adjustRightInd w:val="0"/>
+        <w:ind w:left="640" w:hanging="640"/>
+        <w:rPr>
+          <w:rFonts w:ascii="Calibri" w:hAnsi="Calibri" w:cs="Calibri"/>
+          <w:noProof/>
         </w:rPr>
       </w:pPr>
+      <w:r>
+        <w:rPr>
+          <w:rFonts w:ascii="Calibri" w:hAnsi="Calibri" w:cs="Calibri"/>
+          <w:noProof/>
+        </w:rPr>
+        <w:t>2.</w:t>
+      </w:r>
+      <w:r>
+        <w:rPr>
+          <w:rFonts w:ascii="Calibri" w:hAnsi="Calibri" w:cs="Calibri"/>
+          <w:noProof/>
+        </w:rPr>
+        <w:tab/>
+        <w:t xml:space="preserve">Zhang, J. Y., Liu, G. &amp; Sun, J. Strain rate effects on the mechanical response in multi-and single-crystalline Cu micropillars: grain boundary effects. </w:t>
+      </w:r>
+      <w:r>
+        <w:rPr>
+          <w:rFonts w:ascii="Calibri" w:hAnsi="Calibri" w:cs="Calibri"/>
+          <w:i/>
+          <w:iCs/>
+          <w:noProof/>
+        </w:rPr>
+        <w:t>Int. J. Plast.</w:t>
+      </w:r>
+      <w:r>
+        <w:rPr>
+          <w:rFonts w:ascii="Calibri" w:hAnsi="Calibri" w:cs="Calibri"/>
+          <w:noProof/>
+        </w:rPr>
+        <w:t xml:space="preserve"> </w:t>
+      </w:r>
+      <w:r>
+        <w:rPr>
+          <w:rFonts w:ascii="Calibri" w:hAnsi="Calibri" w:cs="Calibri"/>
+          <w:b/>
+          <w:bCs/>
+          <w:noProof/>
+        </w:rPr>
+        <w:t>50</w:t>
+      </w:r>
+      <w:r>
+        <w:rPr>
+          <w:rFonts w:ascii="Calibri" w:hAnsi="Calibri" w:cs="Calibri"/>
+          <w:noProof/>
+        </w:rPr>
+        <w:t>, 1–17 (2013).</w:t>
+      </w:r>
     </w:p>
     <w:p>
       <w:pPr>
-        <w:rPr>
-          <w:ins w:id="60" w:author="Trujillo, Dennis" w:date="2020-07-01T13:30:00Z"/>
+        <w:widowControl w:val="0"/>
+        <w:autoSpaceDE w:val="0"/>
+        <w:autoSpaceDN w:val="0"/>
+        <w:adjustRightInd w:val="0"/>
+        <w:ind w:left="640" w:hanging="640"/>
+        <w:rPr>
+          <w:rFonts w:ascii="Calibri" w:hAnsi="Calibri" w:cs="Calibri"/>
+          <w:noProof/>
         </w:rPr>
       </w:pPr>
+      <w:r>
+        <w:rPr>
+          <w:rFonts w:ascii="Calibri" w:hAnsi="Calibri" w:cs="Calibri"/>
+          <w:noProof/>
+        </w:rPr>
+        <w:t>3.</w:t>
+      </w:r>
+      <w:r>
+        <w:rPr>
+          <w:rFonts w:ascii="Calibri" w:hAnsi="Calibri" w:cs="Calibri"/>
+          <w:noProof/>
+        </w:rPr>
+        <w:tab/>
+        <w:t xml:space="preserve">Olmsted, D. L., Foiles, S. M. &amp; Holm, E. A. Survey of computed grain boundary properties in face-centered cubic metals: I. Grain boundary energy. </w:t>
+      </w:r>
+      <w:r>
+        <w:rPr>
+          <w:rFonts w:ascii="Calibri" w:hAnsi="Calibri" w:cs="Calibri"/>
+          <w:i/>
+          <w:iCs/>
+          <w:noProof/>
+        </w:rPr>
+        <w:t>Acta Mater.</w:t>
+      </w:r>
+      <w:r>
+        <w:rPr>
+          <w:rFonts w:ascii="Calibri" w:hAnsi="Calibri" w:cs="Calibri"/>
+          <w:noProof/>
+        </w:rPr>
+        <w:t xml:space="preserve"> </w:t>
+      </w:r>
+      <w:r>
+        <w:rPr>
+          <w:rFonts w:ascii="Calibri" w:hAnsi="Calibri" w:cs="Calibri"/>
+          <w:b/>
+          <w:bCs/>
+          <w:noProof/>
+        </w:rPr>
+        <w:t>57</w:t>
+      </w:r>
+      <w:r>
+        <w:rPr>
+          <w:rFonts w:ascii="Calibri" w:hAnsi="Calibri" w:cs="Calibri"/>
+          <w:noProof/>
+        </w:rPr>
+        <w:t>, 3694–3703 (2009).</w:t>
+      </w:r>
     </w:p>
     <w:p>
       <w:pPr>
-        <w:rPr>
-          <w:ins w:id="61" w:author="Trujillo, Dennis" w:date="2020-07-01T13:30:00Z"/>
+        <w:widowControl w:val="0"/>
+        <w:autoSpaceDE w:val="0"/>
+        <w:autoSpaceDN w:val="0"/>
+        <w:adjustRightInd w:val="0"/>
+        <w:ind w:left="640" w:hanging="640"/>
+        <w:rPr>
+          <w:rFonts w:ascii="Calibri" w:hAnsi="Calibri" w:cs="Calibri"/>
+          <w:noProof/>
         </w:rPr>
       </w:pPr>
+      <w:r>
+        <w:rPr>
+          <w:rFonts w:ascii="Calibri" w:hAnsi="Calibri" w:cs="Calibri"/>
+          <w:noProof/>
+        </w:rPr>
+        <w:t>4.</w:t>
+      </w:r>
+      <w:r>
+        <w:rPr>
+          <w:rFonts w:ascii="Calibri" w:hAnsi="Calibri" w:cs="Calibri"/>
+          <w:noProof/>
+        </w:rPr>
+        <w:tab/>
+        <w:t xml:space="preserve">Zhu, Q., Samanta, A., Li, B., Rudd, R. E. &amp; Frolov, T. Predicting phase behavior of grain boundaries with evolutionary search and machine learning. </w:t>
+      </w:r>
+      <w:r>
+        <w:rPr>
+          <w:rFonts w:ascii="Calibri" w:hAnsi="Calibri" w:cs="Calibri"/>
+          <w:i/>
+          <w:iCs/>
+          <w:noProof/>
+        </w:rPr>
+        <w:t>Nat. Commun.</w:t>
+      </w:r>
+      <w:r>
+        <w:rPr>
+          <w:rFonts w:ascii="Calibri" w:hAnsi="Calibri" w:cs="Calibri"/>
+          <w:noProof/>
+        </w:rPr>
+        <w:t xml:space="preserve"> </w:t>
+      </w:r>
+      <w:r>
+        <w:rPr>
+          <w:rFonts w:ascii="Calibri" w:hAnsi="Calibri" w:cs="Calibri"/>
+          <w:b/>
+          <w:bCs/>
+          <w:noProof/>
+        </w:rPr>
+        <w:t>9</w:t>
+      </w:r>
+      <w:r>
+        <w:rPr>
+          <w:rFonts w:ascii="Calibri" w:hAnsi="Calibri" w:cs="Calibri"/>
+          <w:noProof/>
+        </w:rPr>
+        <w:t>, 467 (2018).</w:t>
+      </w:r>
     </w:p>
     <w:p>
       <w:pPr>
-        <w:rPr>
-          <w:ins w:id="62" w:author="Trujillo, Dennis" w:date="2020-07-01T13:30:00Z"/>
+        <w:widowControl w:val="0"/>
+        <w:autoSpaceDE w:val="0"/>
+        <w:autoSpaceDN w:val="0"/>
+        <w:adjustRightInd w:val="0"/>
+        <w:ind w:left="640" w:hanging="640"/>
+        <w:rPr>
+          <w:rFonts w:ascii="Calibri" w:hAnsi="Calibri" w:cs="Calibri"/>
+          <w:noProof/>
         </w:rPr>
       </w:pPr>
+      <w:r>
+        <w:rPr>
+          <w:rFonts w:ascii="Calibri" w:hAnsi="Calibri" w:cs="Calibri"/>
+          <w:noProof/>
+        </w:rPr>
+        <w:t>5.</w:t>
+      </w:r>
+      <w:r>
+        <w:rPr>
+          <w:rFonts w:ascii="Calibri" w:hAnsi="Calibri" w:cs="Calibri"/>
+          <w:noProof/>
+        </w:rPr>
+        <w:tab/>
+        <w:t xml:space="preserve">Banadaki, A. D., Tschopp, M. A. &amp; Patala, S. An efficient Monte Carlo algorithm for determining the minimum energy structures of metallic grain boundaries. </w:t>
+      </w:r>
+      <w:r>
+        <w:rPr>
+          <w:rFonts w:ascii="Calibri" w:hAnsi="Calibri" w:cs="Calibri"/>
+          <w:i/>
+          <w:iCs/>
+          <w:noProof/>
+        </w:rPr>
+        <w:t>Comput. Mater. Sci.</w:t>
+      </w:r>
+      <w:r>
+        <w:rPr>
+          <w:rFonts w:ascii="Calibri" w:hAnsi="Calibri" w:cs="Calibri"/>
+          <w:noProof/>
+        </w:rPr>
+        <w:t xml:space="preserve"> </w:t>
+      </w:r>
+      <w:r>
+        <w:rPr>
+          <w:rFonts w:ascii="Calibri" w:hAnsi="Calibri" w:cs="Calibri"/>
+          <w:b/>
+          <w:bCs/>
+          <w:noProof/>
+        </w:rPr>
+        <w:t>155</w:t>
+      </w:r>
+      <w:r>
+        <w:rPr>
+          <w:rFonts w:ascii="Calibri" w:hAnsi="Calibri" w:cs="Calibri"/>
+          <w:noProof/>
+        </w:rPr>
+        <w:t>, 466–475 (2018).</w:t>
+      </w:r>
     </w:p>
     <w:p>
       <w:pPr>
-        <w:rPr>
-          <w:ins w:id="63" w:author="Trujillo, Dennis" w:date="2020-07-01T13:30:00Z"/>
+        <w:widowControl w:val="0"/>
+        <w:autoSpaceDE w:val="0"/>
+        <w:autoSpaceDN w:val="0"/>
+        <w:adjustRightInd w:val="0"/>
+        <w:ind w:left="640" w:hanging="640"/>
+        <w:rPr>
+          <w:rFonts w:ascii="Calibri" w:hAnsi="Calibri" w:cs="Calibri"/>
+          <w:noProof/>
         </w:rPr>
       </w:pPr>
-      <w:ins w:id="64" w:author="Trujillo, Dennis" w:date="2020-07-01T13:30:00Z">
-        <w:r>
-          <w:t xml:space="preserve">Methodology: </w:t>
-        </w:r>
-      </w:ins>
+      <w:r>
+        <w:rPr>
+          <w:rFonts w:ascii="Calibri" w:hAnsi="Calibri" w:cs="Calibri"/>
+          <w:noProof/>
+        </w:rPr>
+        <w:t>6.</w:t>
+      </w:r>
+      <w:r>
+        <w:rPr>
+          <w:rFonts w:ascii="Calibri" w:hAnsi="Calibri" w:cs="Calibri"/>
+          <w:noProof/>
+        </w:rPr>
+        <w:tab/>
+        <w:t xml:space="preserve">Guziewski, M. </w:t>
+      </w:r>
+      <w:r>
+        <w:rPr>
+          <w:rFonts w:ascii="Calibri" w:hAnsi="Calibri" w:cs="Calibri"/>
+          <w:i/>
+          <w:iCs/>
+          <w:noProof/>
+        </w:rPr>
+        <w:t>Application of Monte Carlo Techniques to Grain Boundary Structure Optimization in Silicon and Silicon Carbide</w:t>
+      </w:r>
+      <w:r>
+        <w:rPr>
+          <w:rFonts w:ascii="Calibri" w:hAnsi="Calibri" w:cs="Calibri"/>
+          <w:noProof/>
+        </w:rPr>
+        <w:t>. (2019).</w:t>
+      </w:r>
     </w:p>
     <w:p>
-      <w:pPr>
-        <w:rPr>
-          <w:ins w:id="65" w:author="Trujillo, Dennis" w:date="2020-07-01T13:30:00Z"/>
-        </w:rPr>
-      </w:pPr>
+      <w:ins w:id="84" w:author="Trujillo, Dennis" w:date="2020-07-09T10:44:00Z">
+        <w:r>
+          <w:fldChar w:fldCharType="end"/>
+        </w:r>
+      </w:ins>
     </w:p>
-    <w:p/>
     <w:sectPr>
       <w:pgSz w:w="12240" w:h="15840"/>
       <w:pgMar w:top="1440" w:right="1440" w:bottom="1440" w:left="1440" w:header="720" w:footer="720" w:gutter="0"/>
@@ -678,7 +1163,7 @@
 
 <file path=word/comments.xml><?xml version="1.0" encoding="utf-8"?>
 <w:comments xmlns:wpc="http://schemas.microsoft.com/office/word/2010/wordprocessingCanvas" xmlns:cx="http://schemas.microsoft.com/office/drawing/2014/chartex" xmlns:cx1="http://schemas.microsoft.com/office/drawing/2015/9/8/chartex" xmlns:cx2="http://schemas.microsoft.com/office/drawing/2015/10/21/chartex" xmlns:cx3="http://schemas.microsoft.com/office/drawing/2016/5/9/chartex" xmlns:cx4="http://schemas.microsoft.com/office/drawing/2016/5/10/chartex" xmlns:cx5="http://schemas.microsoft.com/office/drawing/2016/5/11/chartex" xmlns:cx6="http://schemas.microsoft.com/office/drawing/2016/5/12/chartex" xmlns:cx7="http://schemas.microsoft.com/office/drawing/2016/5/13/chartex" xmlns:cx8="http://schemas.microsoft.com/office/drawing/2016/5/14/chartex" xmlns:mc="http://schemas.openxmlformats.org/markup-compatibility/2006" xmlns:aink="http://schemas.microsoft.com/office/drawing/2016/ink" xmlns:am3d="http://schemas.microsoft.com/office/drawing/2017/model3d" xmlns:o="urn:schemas-microsoft-com:office:office" xmlns:r="http://schemas.openxmlformats.org/officeDocument/2006/relationships" xmlns:m="http://schemas.openxmlformats.org/officeDocument/2006/math" xmlns:v="urn:schemas-microsoft-com:vml" xmlns:wp14="http://schemas.microsoft.com/office/word/2010/wordprocessingDrawing" xmlns:wp="http://schemas.openxmlformats.org/drawingml/2006/wordprocessingDrawing" xmlns:w10="urn:schemas-microsoft-com:office:word" xmlns:w="http://schemas.openxmlformats.org/wordprocessingml/2006/main" xmlns:w14="http://schemas.microsoft.com/office/word/2010/wordml" xmlns:w15="http://schemas.microsoft.com/office/word/2012/wordml" xmlns:w16cex="http://schemas.microsoft.com/office/word/2018/wordml/cex" xmlns:w16cid="http://schemas.microsoft.com/office/word/2016/wordml/cid" xmlns:w16="http://schemas.microsoft.com/office/word/2018/wordml" xmlns:w16se="http://schemas.microsoft.com/office/word/2015/wordml/symex" xmlns:wpg="http://schemas.microsoft.com/office/word/2010/wordprocessingGroup" xmlns:wpi="http://schemas.microsoft.com/office/word/2010/wordprocessingInk" xmlns:wne="http://schemas.microsoft.com/office/word/2006/wordml" xmlns:wps="http://schemas.microsoft.com/office/word/2010/wordprocessingShape" mc:Ignorable="w14 w15 w16se w16cid w16 w16cex wp14">
-  <w:comment w:id="19" w:author="Alpay, Pamir" w:date="2020-04-09T21:16:00Z" w:initials="AP">
+  <w:comment w:id="22" w:author="Alpay, Pamir" w:date="2020-04-09T21:16:00Z" w:initials="AP">
     <w:p>
       <w:pPr>
         <w:pStyle w:val="CommentText"/>
@@ -694,7 +1179,7 @@
       </w:r>
     </w:p>
   </w:comment>
-  <w:comment w:id="41" w:author="Alpay, Pamir" w:date="2020-04-10T07:40:00Z" w:initials="AP">
+  <w:comment w:id="57" w:author="Alpay, Pamir" w:date="2020-04-10T07:40:00Z" w:initials="AP">
     <w:p>
       <w:pPr>
         <w:pStyle w:val="CommentText"/>
@@ -710,7 +1195,7 @@
       </w:r>
     </w:p>
   </w:comment>
-  <w:comment w:id="43" w:author="Alpay, Pamir" w:date="2020-04-10T07:42:00Z" w:initials="AP">
+  <w:comment w:id="61" w:author="Alpay, Pamir" w:date="2020-04-10T07:42:00Z" w:initials="AP">
     <w:p>
       <w:pPr>
         <w:pStyle w:val="CommentText"/>
@@ -723,6 +1208,32 @@
       </w:r>
       <w:r>
         <w:t xml:space="preserve">Broader impacts of this. What I provided here can be edited, changed… It is just a start so that you begin thinking about it. </w:t>
+      </w:r>
+    </w:p>
+  </w:comment>
+  <w:comment w:id="78" w:author="Trujillo, Dennis" w:date="2020-07-09T11:18:00Z" w:initials="TD">
+    <w:p>
+      <w:r>
+        <w:rPr>
+          <w:rStyle w:val="CommentReference"/>
+        </w:rPr>
+        <w:annotationRef/>
+      </w:r>
+      <w:r>
+        <w:t xml:space="preserve"> </w:t>
+      </w:r>
+    </w:p>
+    <w:p>
+      <w:r>
+        <w:t>To Do: Figures with story board, grain boundary schematic -&gt; flow chart -&gt; results</w:t>
+      </w:r>
+      <w:proofErr w:type="gramStart"/>
+      <w:r>
+        <w:t>…(</w:t>
+      </w:r>
+      <w:proofErr w:type="gramEnd"/>
+      <w:r>
+        <w:t xml:space="preserve">predicted vs. true), learning curves, efficiency of models i.e. improvement in MC codes. </w:t>
       </w:r>
     </w:p>
   </w:comment>
@@ -734,6 +1245,7 @@
   <w15:commentEx w15:paraId="1B54608B" w15:done="0"/>
   <w15:commentEx w15:paraId="1DE920F9" w15:done="0"/>
   <w15:commentEx w15:paraId="07DBEC94" w15:done="0"/>
+  <w15:commentEx w15:paraId="4F9B6E1D" w15:done="0"/>
 </w15:commentsEx>
 </file>
 
@@ -742,6 +1254,7 @@
   <w16cex:commentExtensible w16cex:durableId="223A0F45" w16cex:dateUtc="2020-04-10T01:16:00Z"/>
   <w16cex:commentExtensible w16cex:durableId="223AA15B" w16cex:dateUtc="2020-04-10T11:40:00Z"/>
   <w16cex:commentExtensible w16cex:durableId="223AA1E9" w16cex:dateUtc="2020-04-10T11:42:00Z"/>
+  <w16cex:commentExtensible w16cex:durableId="22B17B87" w16cex:dateUtc="2020-07-09T15:18:00Z"/>
 </w16cex:commentsExtensible>
 </file>
 
@@ -750,6 +1263,7 @@
   <w16cid:commentId w16cid:paraId="1B54608B" w16cid:durableId="223A0F45"/>
   <w16cid:commentId w16cid:paraId="1DE920F9" w16cid:durableId="223AA15B"/>
   <w16cid:commentId w16cid:paraId="07DBEC94" w16cid:durableId="223AA1E9"/>
+  <w16cid:commentId w16cid:paraId="4F9B6E1D" w16cid:durableId="22B17B87"/>
 </w16cid:commentsIds>
 </file>
 
@@ -1581,7 +2095,7 @@
 </file>
 
 <file path=customXml/itemProps1.xml><?xml version="1.0" encoding="utf-8"?>
-<ds:datastoreItem xmlns:ds="http://schemas.openxmlformats.org/officeDocument/2006/customXml" ds:itemID="{99C822A7-A0BF-2442-86E9-9323114983D6}">
+<ds:datastoreItem xmlns:ds="http://schemas.openxmlformats.org/officeDocument/2006/customXml" ds:itemID="{D3EE2FB3-F015-AF42-9D22-8718E88D85DB}">
   <ds:schemaRefs>
     <ds:schemaRef ds:uri="http://schemas.openxmlformats.org/officeDocument/2006/bibliography"/>
   </ds:schemaRefs>

</xml_diff>